<commit_message>
add new paragraph for 2.8.2.1.1, 2.8.2.1.5 , new function for 2.8.2.1.4
</commit_message>
<xml_diff>
--- a/Documents/Documents of project/TZ_versia_1_0_6.docx
+++ b/Documents/Documents of project/TZ_versia_1_0_6.docx
@@ -15,8 +15,6 @@
         </w:rPr>
       </w:pPr>
       <w:bookmarkStart w:id="0" w:name="_Toc391456169"/>
-      <w:bookmarkStart w:id="1" w:name="_GoBack"/>
-      <w:bookmarkEnd w:id="1"/>
       <w:r>
         <w:rPr>
           <w:rFonts w:ascii="Times New Roman" w:hAnsi="Times New Roman" w:cs="Times New Roman"/>
@@ -743,7 +741,6 @@
         <w:t xml:space="preserve">Дронин </w:t>
       </w:r>
       <w:proofErr w:type="spellStart"/>
-      <w:proofErr w:type="gramStart"/>
       <w:r>
         <w:t>В.И.</w:t>
       </w:r>
@@ -751,7 +748,6 @@
         <w:t>,Федотов</w:t>
       </w:r>
       <w:proofErr w:type="spellEnd"/>
-      <w:proofErr w:type="gramEnd"/>
       <w:r>
         <w:t xml:space="preserve"> А.</w:t>
       </w:r>
@@ -939,10 +935,10 @@
         <w:t xml:space="preserve">исходных </w:t>
       </w:r>
       <w:r>
-        <w:t xml:space="preserve">данных с </w:t>
-      </w:r>
-      <w:r>
-        <w:t xml:space="preserve"> помощью</w:t>
+        <w:t xml:space="preserve">данных </w:t>
+      </w:r>
+      <w:r>
+        <w:t>с помощью</w:t>
       </w:r>
       <w:r>
         <w:t xml:space="preserve"> </w:t>
@@ -966,25 +962,22 @@
         <w:jc w:val="left"/>
       </w:pPr>
       <w:r>
-        <w:t>2.8.2.1.2</w:t>
-      </w:r>
-      <w:r>
-        <w:t xml:space="preserve"> </w:t>
-      </w:r>
-      <w:r>
-        <w:t xml:space="preserve">Ввод исходных данных через файл </w:t>
-      </w:r>
-      <w:r>
-        <w:t xml:space="preserve">формата </w:t>
+        <w:t>2.8.2.1.1</w:t>
+      </w:r>
+      <w:r>
+        <w:t xml:space="preserve"> а) Формирование вершин для построения </w:t>
       </w:r>
       <w:r>
         <w:rPr>
           <w:lang w:val="en-US"/>
         </w:rPr>
-        <w:t>XML</w:t>
-      </w:r>
-      <w:r>
-        <w:t>.</w:t>
+        <w:t>n</w:t>
+      </w:r>
+      <w:r>
+        <w:t>-</w:t>
+      </w:r>
+      <w:r>
+        <w:t>угольника</w:t>
       </w:r>
     </w:p>
     <w:p>
@@ -993,22 +986,7 @@
         <w:jc w:val="left"/>
       </w:pPr>
       <w:r>
-        <w:t xml:space="preserve">2.8.2.1.3 Возможность генерации сетки </w:t>
-      </w:r>
-      <w:r>
-        <w:t>с учетом параметров</w:t>
-      </w:r>
-      <w:r>
-        <w:t xml:space="preserve"> (</w:t>
-      </w:r>
-      <w:r>
-        <w:t>перечень параметров и допустимые значения должны быть согласованы в процессе работы в рамках данного ТЗ</w:t>
-      </w:r>
-      <w:r>
-        <w:t>)</w:t>
-      </w:r>
-      <w:r>
-        <w:t>.</w:t>
+        <w:t xml:space="preserve">               б) После формирования вершин автоматически строится многоугольник (для 3-х вершин-это треугольник, для 4-х –четырехугольник и так далее)</w:t>
       </w:r>
     </w:p>
     <w:p>
@@ -1017,10 +995,7 @@
         <w:jc w:val="left"/>
       </w:pPr>
       <w:r>
-        <w:t xml:space="preserve">2.8.2.1.4 Возможность </w:t>
-      </w:r>
-      <w:r>
-        <w:t>задания значений параметров посредством пользовательского интерфейса.</w:t>
+        <w:t xml:space="preserve">                в) Для каждой линии, соединяющий вершины возможно выбрать построение кривой Безье (устанавливается 4 вершины и строится кривая между ними посредством пользовательского интерфейса)</w:t>
       </w:r>
     </w:p>
     <w:p>
@@ -1029,10 +1004,7 @@
         <w:jc w:val="left"/>
       </w:pPr>
       <w:r>
-        <w:t>2.8.2.1.5 Вывод результатов ра</w:t>
-      </w:r>
-      <w:r>
-        <w:t>боты системы на экран в графическом виде.</w:t>
+        <w:t xml:space="preserve">                г)С помощью пользовательского интерфейса возможно произвести удаление вершин, при этом автоматически изменится нумерация и произойдёт перерисовка линии, исходящие из удалённой вершины.</w:t>
       </w:r>
     </w:p>
     <w:p>
@@ -1041,22 +1013,16 @@
         <w:jc w:val="left"/>
       </w:pPr>
       <w:r>
-        <w:t xml:space="preserve">2.8.2.1.6 </w:t>
-      </w:r>
-      <w:r>
-        <w:t>Сохранение исходных входных</w:t>
-      </w:r>
-      <w:r>
-        <w:t xml:space="preserve"> данных и результатов расчетов в</w:t>
+        <w:t>2.8.2.1.2</w:t>
       </w:r>
       <w:r>
         <w:t xml:space="preserve"> </w:t>
       </w:r>
       <w:r>
-        <w:t>файле</w:t>
-      </w:r>
-      <w:r>
-        <w:t xml:space="preserve"> формата </w:t>
+        <w:t xml:space="preserve">Ввод исходных данных через файл </w:t>
+      </w:r>
+      <w:r>
+        <w:t xml:space="preserve">формата </w:t>
       </w:r>
       <w:r>
         <w:rPr>
@@ -1073,6 +1039,138 @@
         <w:ind w:left="927" w:firstLine="0"/>
         <w:jc w:val="left"/>
       </w:pPr>
+      <w:r>
+        <w:t xml:space="preserve">2.8.2.1.3 Возможность генерации сетки </w:t>
+      </w:r>
+      <w:r>
+        <w:t>с учетом параметров</w:t>
+      </w:r>
+      <w:r>
+        <w:t xml:space="preserve"> (</w:t>
+      </w:r>
+      <w:r>
+        <w:t>перечень параметров и допустимые значения должны быть согласованы в процессе работы в рамках данного ТЗ</w:t>
+      </w:r>
+      <w:r>
+        <w:t>)</w:t>
+      </w:r>
+      <w:r>
+        <w:t>.</w:t>
+      </w:r>
+    </w:p>
+    <w:p>
+      <w:pPr>
+        <w:ind w:left="927" w:firstLine="0"/>
+        <w:jc w:val="left"/>
+      </w:pPr>
+      <w:r>
+        <w:t xml:space="preserve">2.8.2.1.4 Возможность </w:t>
+      </w:r>
+      <w:r>
+        <w:t>задания значений параметров посредств</w:t>
+      </w:r>
+      <w:r>
+        <w:t xml:space="preserve">ом пользовательского </w:t>
+      </w:r>
+      <w:r>
+        <w:t>интерфейса (</w:t>
+      </w:r>
+      <w:r>
+        <w:t>для 3-х и 4-х угольника регулярная сетка построится лишь одним способом)</w:t>
+      </w:r>
+    </w:p>
+    <w:p>
+      <w:pPr>
+        <w:ind w:left="927" w:firstLine="0"/>
+        <w:jc w:val="left"/>
+      </w:pPr>
+      <w:r>
+        <w:t>2.8.2.1.5 При построении регулярной сетки для пятиугольника возможен выбор декомпозиции на различные фигуры</w:t>
+      </w:r>
+    </w:p>
+    <w:p>
+      <w:pPr>
+        <w:ind w:left="927" w:firstLine="0"/>
+        <w:jc w:val="left"/>
+      </w:pPr>
+      <w:r>
+        <w:t xml:space="preserve">                </w:t>
+      </w:r>
+      <w:r>
+        <w:t xml:space="preserve">а) Для пятиугольника с помощью пользовательского интерфейса можно установить такие </w:t>
+      </w:r>
+      <w:r>
+        <w:t xml:space="preserve">декомпозиции: </w:t>
+      </w:r>
+      <w:r>
+        <w:t>разбиение на треугольники, на два треугольника и 4-х угольник,</w:t>
+      </w:r>
+      <w:r>
+        <w:t xml:space="preserve"> на 5 4-х </w:t>
+      </w:r>
+      <w:bookmarkStart w:id="1" w:name="_GoBack"/>
+      <w:bookmarkEnd w:id="1"/>
+      <w:r>
+        <w:t>угольников.</w:t>
+      </w:r>
+    </w:p>
+    <w:p>
+      <w:pPr>
+        <w:ind w:left="927" w:firstLine="0"/>
+        <w:jc w:val="left"/>
+      </w:pPr>
+      <w:r>
+        <w:t>2.8.2.1.6</w:t>
+      </w:r>
+      <w:r>
+        <w:t xml:space="preserve"> Вывод результатов ра</w:t>
+      </w:r>
+      <w:r>
+        <w:t>боты системы на экран в графическом виде.</w:t>
+      </w:r>
+    </w:p>
+    <w:p>
+      <w:pPr>
+        <w:ind w:left="927" w:firstLine="0"/>
+        <w:jc w:val="left"/>
+      </w:pPr>
+      <w:r>
+        <w:lastRenderedPageBreak/>
+        <w:t>2.8.2.1.7</w:t>
+      </w:r>
+      <w:r>
+        <w:t xml:space="preserve"> </w:t>
+      </w:r>
+      <w:r>
+        <w:t>Сохранение исходных входных</w:t>
+      </w:r>
+      <w:r>
+        <w:t xml:space="preserve"> данных и результатов расчетов в</w:t>
+      </w:r>
+      <w:r>
+        <w:t xml:space="preserve"> </w:t>
+      </w:r>
+      <w:r>
+        <w:t>файле</w:t>
+      </w:r>
+      <w:r>
+        <w:t xml:space="preserve"> формата </w:t>
+      </w:r>
+      <w:r>
+        <w:rPr>
+          <w:lang w:val="en-US"/>
+        </w:rPr>
+        <w:t>XML</w:t>
+      </w:r>
+      <w:r>
+        <w:t>.</w:t>
+      </w:r>
+    </w:p>
+    <w:p>
+      <w:pPr>
+        <w:ind w:left="927" w:firstLine="0"/>
+        <w:jc w:val="left"/>
+      </w:pPr>
     </w:p>
     <w:p>
       <w:pPr>
@@ -1111,11 +1209,7 @@
         <w:t>Подс</w:t>
       </w:r>
       <w:r>
-        <w:t xml:space="preserve">истема должна функционировать в среде операционных </w:t>
-      </w:r>
-      <w:proofErr w:type="gramStart"/>
-      <w:r>
-        <w:t xml:space="preserve">систем  </w:t>
+        <w:t xml:space="preserve">истема должна функционировать в среде операционных систем  </w:t>
       </w:r>
       <w:r>
         <w:rPr>
@@ -1123,7 +1217,6 @@
         </w:rPr>
         <w:t>Windows</w:t>
       </w:r>
-      <w:proofErr w:type="gramEnd"/>
       <w:r>
         <w:t xml:space="preserve"> 7</w:t>
       </w:r>
@@ -1289,7 +1382,6 @@
           <w:szCs w:val="24"/>
           <w:lang w:val="ru-RU" w:eastAsia="ru-RU"/>
         </w:rPr>
-        <w:lastRenderedPageBreak/>
         <w:t>Стадии и этапы разработки</w:t>
       </w:r>
     </w:p>
@@ -1574,10 +1666,7 @@
               <w:jc w:val="center"/>
             </w:pPr>
             <w:r>
-              <w:t>5.04</w:t>
-            </w:r>
-            <w:r>
-              <w:t>.2016</w:t>
+              <w:t>5.04.2016</w:t>
             </w:r>
           </w:p>
         </w:tc>
@@ -1592,10 +1681,7 @@
               <w:ind w:left="0" w:firstLine="0"/>
             </w:pPr>
             <w:r>
-              <w:t>6.04</w:t>
-            </w:r>
-            <w:r>
-              <w:t>.2016</w:t>
+              <w:t>6.04.2016</w:t>
             </w:r>
           </w:p>
         </w:tc>
@@ -1715,10 +1801,7 @@
               <w:jc w:val="center"/>
             </w:pPr>
             <w:r>
-              <w:t>6.04</w:t>
-            </w:r>
-            <w:r>
-              <w:t>.2016</w:t>
+              <w:t>6.04.2016</w:t>
             </w:r>
           </w:p>
         </w:tc>
@@ -1733,10 +1816,7 @@
               <w:ind w:left="0" w:firstLine="0"/>
             </w:pPr>
             <w:r>
-              <w:t>10.04</w:t>
-            </w:r>
-            <w:r>
-              <w:t>.2016</w:t>
+              <w:t>10.04.2016</w:t>
             </w:r>
           </w:p>
         </w:tc>
@@ -1836,10 +1916,7 @@
               <w:jc w:val="center"/>
             </w:pPr>
             <w:r>
-              <w:t>10.04</w:t>
-            </w:r>
-            <w:r>
-              <w:t>.2016</w:t>
+              <w:t>10.04.2016</w:t>
             </w:r>
           </w:p>
         </w:tc>
@@ -1854,10 +1931,7 @@
               <w:ind w:left="0" w:firstLine="0"/>
             </w:pPr>
             <w:r>
-              <w:t>15.04</w:t>
-            </w:r>
-            <w:r>
-              <w:t>.2016</w:t>
+              <w:t>15.04.2016</w:t>
             </w:r>
           </w:p>
         </w:tc>
@@ -1907,6 +1981,7 @@
               <w:ind w:left="0" w:firstLine="0"/>
             </w:pPr>
             <w:r>
+              <w:lastRenderedPageBreak/>
               <w:t>1.2</w:t>
             </w:r>
           </w:p>
@@ -1937,10 +2012,7 @@
               <w:ind w:left="0" w:firstLine="0"/>
             </w:pPr>
             <w:r>
-              <w:t>10.04</w:t>
-            </w:r>
-            <w:r>
-              <w:t>.2016</w:t>
+              <w:t>10.04.2016</w:t>
             </w:r>
           </w:p>
         </w:tc>
@@ -1955,10 +2027,7 @@
               <w:ind w:left="0" w:firstLine="0"/>
             </w:pPr>
             <w:r>
-              <w:t>20</w:t>
-            </w:r>
-            <w:r>
-              <w:t>.04.2016</w:t>
+              <w:t>20.04.2016</w:t>
             </w:r>
           </w:p>
         </w:tc>
@@ -2057,10 +2126,7 @@
               <w:ind w:left="0" w:firstLine="0"/>
             </w:pPr>
             <w:r>
-              <w:t>20</w:t>
-            </w:r>
-            <w:r>
-              <w:t>.04.2016</w:t>
+              <w:t>20.04.2016</w:t>
             </w:r>
           </w:p>
         </w:tc>
@@ -2149,11 +2215,7 @@
               <w:ind w:left="0" w:firstLine="0"/>
             </w:pPr>
             <w:r>
-              <w:t xml:space="preserve">Реализация функций считывания и записи параметров </w:t>
-            </w:r>
-            <w:r>
-              <w:lastRenderedPageBreak/>
-              <w:t>многоугольника из</w:t>
+              <w:t>Реализация функций считывания и записи параметров многоугольника из</w:t>
             </w:r>
             <w:r>
               <w:t>/</w:t>
@@ -2237,7 +2299,6 @@
               <w:rPr>
                 <w:lang w:val="en-US"/>
               </w:rPr>
-              <w:lastRenderedPageBreak/>
               <w:t>1.5</w:t>
             </w:r>
           </w:p>
@@ -2427,7 +2488,11 @@
               <w:ind w:left="0" w:firstLine="0"/>
             </w:pPr>
             <w:r>
-              <w:t>Согласование макета графического интерфейса</w:t>
+              <w:t xml:space="preserve">Согласование макета </w:t>
+            </w:r>
+            <w:r>
+              <w:lastRenderedPageBreak/>
+              <w:t>графического интерфейса</w:t>
             </w:r>
           </w:p>
         </w:tc>
@@ -2442,10 +2507,8 @@
               <w:ind w:left="0" w:firstLine="0"/>
             </w:pPr>
             <w:r>
-              <w:t>20</w:t>
-            </w:r>
-            <w:r>
-              <w:t>.04.2016</w:t>
+              <w:lastRenderedPageBreak/>
+              <w:t>20.04.2016</w:t>
             </w:r>
           </w:p>
         </w:tc>
@@ -2460,10 +2523,7 @@
               <w:ind w:left="0" w:firstLine="0"/>
             </w:pPr>
             <w:r>
-              <w:t>25</w:t>
-            </w:r>
-            <w:r>
-              <w:t>.04.2016</w:t>
+              <w:t>25.04.2016</w:t>
             </w:r>
           </w:p>
         </w:tc>
@@ -2511,7 +2571,11 @@
               <w:t xml:space="preserve"> – </w:t>
             </w:r>
             <w:r>
-              <w:t>диск с макетом графического интерфейса</w:t>
+              <w:t xml:space="preserve">диск с макетом </w:t>
+            </w:r>
+            <w:r>
+              <w:lastRenderedPageBreak/>
+              <w:t>графического интерфейса</w:t>
             </w:r>
           </w:p>
         </w:tc>
@@ -2531,6 +2595,7 @@
               <w:ind w:left="0" w:firstLine="0"/>
             </w:pPr>
             <w:r>
+              <w:lastRenderedPageBreak/>
               <w:t>1.8</w:t>
             </w:r>
           </w:p>
@@ -2567,10 +2632,7 @@
               <w:ind w:left="0" w:firstLine="0"/>
             </w:pPr>
             <w:r>
-              <w:t>25</w:t>
-            </w:r>
-            <w:r>
-              <w:t>.04.2016</w:t>
+              <w:t>25.04.2016</w:t>
             </w:r>
           </w:p>
           <w:p>
@@ -2860,7 +2922,6 @@
               <w:ind w:left="0" w:firstLine="0"/>
             </w:pPr>
             <w:r>
-              <w:lastRenderedPageBreak/>
               <w:t>1.11</w:t>
             </w:r>
           </w:p>
@@ -3192,7 +3253,7 @@
 
 <file path=word/numbering.xml><?xml version="1.0" encoding="utf-8"?>
 <w:numbering xmlns:wpc="http://schemas.microsoft.com/office/word/2010/wordprocessingCanvas" xmlns:mc="http://schemas.openxmlformats.org/markup-compatibility/2006" xmlns:o="urn:schemas-microsoft-com:office:office" xmlns:r="http://schemas.openxmlformats.org/officeDocument/2006/relationships" xmlns:m="http://schemas.openxmlformats.org/officeDocument/2006/math" xmlns:v="urn:schemas-microsoft-com:vml" xmlns:wp14="http://schemas.microsoft.com/office/word/2010/wordprocessingDrawing" xmlns:wp="http://schemas.openxmlformats.org/drawingml/2006/wordprocessingDrawing" xmlns:w10="urn:schemas-microsoft-com:office:word" xmlns:w="http://schemas.openxmlformats.org/wordprocessingml/2006/main" xmlns:w14="http://schemas.microsoft.com/office/word/2010/wordml" xmlns:w15="http://schemas.microsoft.com/office/word/2012/wordml" xmlns:wpg="http://schemas.microsoft.com/office/word/2010/wordprocessingGroup" xmlns:wpi="http://schemas.microsoft.com/office/word/2010/wordprocessingInk" xmlns:wne="http://schemas.microsoft.com/office/word/2006/wordml" xmlns:wps="http://schemas.microsoft.com/office/word/2010/wordprocessingShape" mc:Ignorable="w14 w15 wp14">
-  <w:abstractNum w:abstractNumId="0">
+  <w:abstractNum w:abstractNumId="0" w15:restartNumberingAfterBreak="0">
     <w:nsid w:val="17F54C3E"/>
     <w:multiLevelType w:val="hybridMultilevel"/>
     <w:tmpl w:val="7ABC06F4"/>
@@ -3305,7 +3366,7 @@
       </w:rPr>
     </w:lvl>
   </w:abstractNum>
-  <w:abstractNum w:abstractNumId="1">
+  <w:abstractNum w:abstractNumId="1" w15:restartNumberingAfterBreak="0">
     <w:nsid w:val="1CEF2EF3"/>
     <w:multiLevelType w:val="multilevel"/>
     <w:tmpl w:val="9A74DEDE"/>
@@ -3418,7 +3479,7 @@
       </w:rPr>
     </w:lvl>
   </w:abstractNum>
-  <w:abstractNum w:abstractNumId="2">
+  <w:abstractNum w:abstractNumId="2" w15:restartNumberingAfterBreak="0">
     <w:nsid w:val="20C72209"/>
     <w:multiLevelType w:val="hybridMultilevel"/>
     <w:tmpl w:val="DBBA0260"/>
@@ -3531,7 +3592,7 @@
       </w:rPr>
     </w:lvl>
   </w:abstractNum>
-  <w:abstractNum w:abstractNumId="3">
+  <w:abstractNum w:abstractNumId="3" w15:restartNumberingAfterBreak="0">
     <w:nsid w:val="29612026"/>
     <w:multiLevelType w:val="hybridMultilevel"/>
     <w:tmpl w:val="15689C78"/>
@@ -3644,7 +3705,7 @@
       </w:rPr>
     </w:lvl>
   </w:abstractNum>
-  <w:abstractNum w:abstractNumId="4">
+  <w:abstractNum w:abstractNumId="4" w15:restartNumberingAfterBreak="0">
     <w:nsid w:val="395645FC"/>
     <w:multiLevelType w:val="hybridMultilevel"/>
     <w:tmpl w:val="2940039E"/>
@@ -3757,7 +3818,7 @@
       </w:rPr>
     </w:lvl>
   </w:abstractNum>
-  <w:abstractNum w:abstractNumId="5">
+  <w:abstractNum w:abstractNumId="5" w15:restartNumberingAfterBreak="0">
     <w:nsid w:val="43EC7983"/>
     <w:multiLevelType w:val="hybridMultilevel"/>
     <w:tmpl w:val="E69EF174"/>
@@ -3870,7 +3931,7 @@
       </w:rPr>
     </w:lvl>
   </w:abstractNum>
-  <w:abstractNum w:abstractNumId="6">
+  <w:abstractNum w:abstractNumId="6" w15:restartNumberingAfterBreak="0">
     <w:nsid w:val="4786121D"/>
     <w:multiLevelType w:val="hybridMultilevel"/>
     <w:tmpl w:val="42FC1EF2"/>
@@ -3983,7 +4044,7 @@
       </w:rPr>
     </w:lvl>
   </w:abstractNum>
-  <w:abstractNum w:abstractNumId="7">
+  <w:abstractNum w:abstractNumId="7" w15:restartNumberingAfterBreak="0">
     <w:nsid w:val="48BA59E1"/>
     <w:multiLevelType w:val="multilevel"/>
     <w:tmpl w:val="AFE44B80"/>
@@ -4096,7 +4157,7 @@
       </w:rPr>
     </w:lvl>
   </w:abstractNum>
-  <w:abstractNum w:abstractNumId="8">
+  <w:abstractNum w:abstractNumId="8" w15:restartNumberingAfterBreak="0">
     <w:nsid w:val="5DF009F2"/>
     <w:multiLevelType w:val="multilevel"/>
     <w:tmpl w:val="8A008A02"/>
@@ -4776,7 +4837,6 @@
       <w:spacing w:after="0" w:line="240" w:lineRule="auto"/>
     </w:pPr>
     <w:tblPr>
-      <w:tblInd w:w="0" w:type="dxa"/>
       <w:tblBorders>
         <w:top w:val="single" w:sz="4" w:space="0" w:color="auto"/>
         <w:left w:val="single" w:sz="4" w:space="0" w:color="auto"/>
@@ -4785,12 +4845,6 @@
         <w:insideH w:val="single" w:sz="4" w:space="0" w:color="auto"/>
         <w:insideV w:val="single" w:sz="4" w:space="0" w:color="auto"/>
       </w:tblBorders>
-      <w:tblCellMar>
-        <w:top w:w="0" w:type="dxa"/>
-        <w:left w:w="108" w:type="dxa"/>
-        <w:bottom w:w="0" w:type="dxa"/>
-        <w:right w:w="108" w:type="dxa"/>
-      </w:tblCellMar>
     </w:tblPr>
   </w:style>
 </w:styles>

</xml_diff>

<commit_message>
new parts for 2.8.2.1.5 and 2.8.2.1.6
</commit_message>
<xml_diff>
--- a/Documents/Documents of project/TZ_versia_1_0_6.docx
+++ b/Documents/Documents of project/TZ_versia_1_0_6.docx
@@ -1020,22 +1020,178 @@
         <w:t xml:space="preserve"> помощью пользовательского интерфейса возможно произвести удаление вершин, при этом автоматически изменится нумерация и произой</w:t>
       </w:r>
       <w:r>
-        <w:t>дёт перерисовка линии</w:t>
+        <w:t>дёт перерисовка линии, исходящей</w:t>
+      </w:r>
+      <w:r>
+        <w:t xml:space="preserve"> из </w:t>
+      </w:r>
+      <w:r>
+        <w:t>соседних вершин</w:t>
+      </w:r>
+      <w:r>
+        <w:t>.</w:t>
+      </w:r>
+    </w:p>
+    <w:p>
+      <w:pPr>
+        <w:ind w:left="927" w:firstLine="0"/>
+        <w:jc w:val="left"/>
+      </w:pPr>
+      <w:r>
+        <w:t>2.8.2.1.2</w:t>
+      </w:r>
+      <w:r>
+        <w:t xml:space="preserve"> </w:t>
+      </w:r>
+      <w:r>
+        <w:t xml:space="preserve">Ввод исходных данных через файл </w:t>
+      </w:r>
+      <w:r>
+        <w:t xml:space="preserve">формата </w:t>
+      </w:r>
+      <w:r>
+        <w:rPr>
+          <w:lang w:val="en-US"/>
+        </w:rPr>
+        <w:t>XML</w:t>
+      </w:r>
+      <w:r>
+        <w:t>.</w:t>
+      </w:r>
+    </w:p>
+    <w:p>
+      <w:pPr>
+        <w:ind w:left="927" w:firstLine="0"/>
+        <w:jc w:val="left"/>
+      </w:pPr>
+      <w:r>
+        <w:t xml:space="preserve">2.8.2.1.3 Возможность генерации сетки </w:t>
+      </w:r>
+      <w:r>
+        <w:t>с учетом параметров</w:t>
+      </w:r>
+      <w:r>
+        <w:t xml:space="preserve"> (</w:t>
+      </w:r>
+      <w:r>
+        <w:t>перечень параметров и допустимые значения должны быть согласованы в процессе работы в рамках данного ТЗ</w:t>
+      </w:r>
+      <w:r>
+        <w:t>)</w:t>
+      </w:r>
+      <w:r>
+        <w:t>.</w:t>
+      </w:r>
+    </w:p>
+    <w:p>
+      <w:pPr>
+        <w:ind w:left="927" w:firstLine="0"/>
+        <w:jc w:val="left"/>
+      </w:pPr>
+      <w:r>
+        <w:t xml:space="preserve">2.8.2.1.4 Возможность </w:t>
+      </w:r>
+      <w:r>
+        <w:t>задания значений параметров посредств</w:t>
+      </w:r>
+      <w:r>
+        <w:t xml:space="preserve">ом пользовательского </w:t>
+      </w:r>
+      <w:r>
+        <w:t>интерфейса (</w:t>
+      </w:r>
+      <w:r>
+        <w:t>для 3-х и 4-х угольника регулярная сетка построится лишь одним способом)</w:t>
+      </w:r>
+    </w:p>
+    <w:p>
+      <w:pPr>
+        <w:ind w:left="927" w:firstLine="0"/>
+        <w:jc w:val="left"/>
+      </w:pPr>
+      <w:r>
+        <w:t>2.8.2.1.5 При построении регулярной сетки</w:t>
+      </w:r>
+      <w:r>
+        <w:t xml:space="preserve"> для многоугольника возможны различные</w:t>
+      </w:r>
+      <w:r>
+        <w:t xml:space="preserve"> декомпозиции</w:t>
+      </w:r>
+    </w:p>
+    <w:p>
+      <w:pPr>
+        <w:ind w:left="927" w:firstLine="0"/>
+        <w:jc w:val="left"/>
+      </w:pPr>
+      <w:r>
+        <w:t xml:space="preserve">                </w:t>
+      </w:r>
+      <w:r>
+        <w:t xml:space="preserve">а) Для пятиугольника с помощью пользовательского интерфейса можно установить такие </w:t>
+      </w:r>
+      <w:r>
+        <w:t xml:space="preserve">декомпозиции: </w:t>
+      </w:r>
+      <w:r>
+        <w:t>разбиение на треугольники, на два треугольника и 4-х угольник,</w:t>
+      </w:r>
+      <w:r>
+        <w:t xml:space="preserve"> на 5 4-х угольников.</w:t>
+      </w:r>
+    </w:p>
+    <w:p>
+      <w:pPr>
+        <w:ind w:left="927" w:firstLine="0"/>
+        <w:jc w:val="left"/>
+      </w:pPr>
+      <w:r>
+        <w:t xml:space="preserve">                 </w:t>
+      </w:r>
+      <w:proofErr w:type="gramStart"/>
+      <w:r>
+        <w:t>б)Для</w:t>
+      </w:r>
+      <w:proofErr w:type="gramEnd"/>
+      <w:r>
+        <w:t xml:space="preserve"> шестиугольника …</w:t>
+      </w:r>
+    </w:p>
+    <w:p>
+      <w:pPr>
+        <w:ind w:left="927" w:firstLine="0"/>
+        <w:jc w:val="left"/>
+      </w:pPr>
+      <w:r>
+        <w:lastRenderedPageBreak/>
+        <w:t>2.8.2.1.6</w:t>
+      </w:r>
+      <w:r>
+        <w:t xml:space="preserve"> Вывод результатов ра</w:t>
+      </w:r>
+      <w:r>
+        <w:t>боты системы на экран в графическом виде.</w:t>
+      </w:r>
+    </w:p>
+    <w:p>
+      <w:pPr>
+        <w:ind w:left="927" w:firstLine="0"/>
+        <w:jc w:val="left"/>
+      </w:pPr>
+      <w:r>
+        <w:t xml:space="preserve">                а) Отображение качества сетки путём раскрашивания её градиентом</w:t>
+      </w:r>
+    </w:p>
+    <w:p>
+      <w:pPr>
+        <w:ind w:left="927" w:firstLine="0"/>
+        <w:jc w:val="left"/>
+      </w:pPr>
+      <w:r>
+        <w:t xml:space="preserve">                б) Отображения числа, показывающего качество сетки</w:t>
       </w:r>
       <w:bookmarkStart w:id="1" w:name="_GoBack"/>
       <w:bookmarkEnd w:id="1"/>
-      <w:r>
-        <w:t>, исходящей</w:t>
-      </w:r>
-      <w:r>
-        <w:t xml:space="preserve"> из </w:t>
-      </w:r>
-      <w:r>
-        <w:t>соседних вершин</w:t>
-      </w:r>
-      <w:r>
-        <w:t>.</w:t>
-      </w:r>
     </w:p>
     <w:p>
       <w:pPr>
@@ -1043,124 +1199,6 @@
         <w:jc w:val="left"/>
       </w:pPr>
       <w:r>
-        <w:t>2.8.2.1.2</w:t>
-      </w:r>
-      <w:r>
-        <w:t xml:space="preserve"> </w:t>
-      </w:r>
-      <w:r>
-        <w:t xml:space="preserve">Ввод исходных данных через файл </w:t>
-      </w:r>
-      <w:r>
-        <w:t xml:space="preserve">формата </w:t>
-      </w:r>
-      <w:r>
-        <w:rPr>
-          <w:lang w:val="en-US"/>
-        </w:rPr>
-        <w:t>XML</w:t>
-      </w:r>
-      <w:r>
-        <w:t>.</w:t>
-      </w:r>
-    </w:p>
-    <w:p>
-      <w:pPr>
-        <w:ind w:left="927" w:firstLine="0"/>
-        <w:jc w:val="left"/>
-      </w:pPr>
-      <w:r>
-        <w:t xml:space="preserve">2.8.2.1.3 Возможность генерации сетки </w:t>
-      </w:r>
-      <w:r>
-        <w:t>с учетом параметров</w:t>
-      </w:r>
-      <w:r>
-        <w:t xml:space="preserve"> (</w:t>
-      </w:r>
-      <w:r>
-        <w:t>перечень параметров и допустимые значения должны быть согласованы в процессе работы в рамках данного ТЗ</w:t>
-      </w:r>
-      <w:r>
-        <w:t>)</w:t>
-      </w:r>
-      <w:r>
-        <w:t>.</w:t>
-      </w:r>
-    </w:p>
-    <w:p>
-      <w:pPr>
-        <w:ind w:left="927" w:firstLine="0"/>
-        <w:jc w:val="left"/>
-      </w:pPr>
-      <w:r>
-        <w:t xml:space="preserve">2.8.2.1.4 Возможность </w:t>
-      </w:r>
-      <w:r>
-        <w:t>задания значений параметров посредств</w:t>
-      </w:r>
-      <w:r>
-        <w:t xml:space="preserve">ом пользовательского </w:t>
-      </w:r>
-      <w:r>
-        <w:t>интерфейса (</w:t>
-      </w:r>
-      <w:r>
-        <w:t>для 3-х и 4-х угольника регулярная сетка построится лишь одним способом)</w:t>
-      </w:r>
-    </w:p>
-    <w:p>
-      <w:pPr>
-        <w:ind w:left="927" w:firstLine="0"/>
-        <w:jc w:val="left"/>
-      </w:pPr>
-      <w:r>
-        <w:t>2.8.2.1.5 При построении регулярной сетки для пятиугольника возможен выбор декомпозиции на различные фигуры</w:t>
-      </w:r>
-    </w:p>
-    <w:p>
-      <w:pPr>
-        <w:ind w:left="927" w:firstLine="0"/>
-        <w:jc w:val="left"/>
-      </w:pPr>
-      <w:r>
-        <w:t xml:space="preserve">                </w:t>
-      </w:r>
-      <w:r>
-        <w:t xml:space="preserve">а) Для пятиугольника с помощью пользовательского интерфейса можно установить такие </w:t>
-      </w:r>
-      <w:r>
-        <w:t xml:space="preserve">декомпозиции: </w:t>
-      </w:r>
-      <w:r>
-        <w:t>разбиение на треугольники, на два треугольника и 4-х угольник,</w:t>
-      </w:r>
-      <w:r>
-        <w:t xml:space="preserve"> на 5 4-х угольников.</w:t>
-      </w:r>
-    </w:p>
-    <w:p>
-      <w:pPr>
-        <w:ind w:left="927" w:firstLine="0"/>
-        <w:jc w:val="left"/>
-      </w:pPr>
-      <w:r>
-        <w:t>2.8.2.1.6</w:t>
-      </w:r>
-      <w:r>
-        <w:t xml:space="preserve"> Вывод результатов ра</w:t>
-      </w:r>
-      <w:r>
-        <w:t>боты системы на экран в графическом виде.</w:t>
-      </w:r>
-    </w:p>
-    <w:p>
-      <w:pPr>
-        <w:ind w:left="927" w:firstLine="0"/>
-        <w:jc w:val="left"/>
-      </w:pPr>
-      <w:r>
-        <w:lastRenderedPageBreak/>
         <w:t>2.8.2.1.7</w:t>
       </w:r>
       <w:r>
@@ -1905,6 +1943,7 @@
               <w:ind w:left="0" w:firstLine="0"/>
             </w:pPr>
             <w:r>
+              <w:lastRenderedPageBreak/>
               <w:t>1.1</w:t>
             </w:r>
           </w:p>
@@ -2011,7 +2050,6 @@
               <w:ind w:left="0" w:firstLine="0"/>
             </w:pPr>
             <w:r>
-              <w:lastRenderedPageBreak/>
               <w:t>1.2</w:t>
             </w:r>
           </w:p>
@@ -2503,6 +2541,7 @@
               <w:ind w:left="0" w:firstLine="0"/>
             </w:pPr>
             <w:r>
+              <w:lastRenderedPageBreak/>
               <w:t>1.7</w:t>
             </w:r>
           </w:p>
@@ -2518,11 +2557,7 @@
               <w:ind w:left="0" w:firstLine="0"/>
             </w:pPr>
             <w:r>
-              <w:t xml:space="preserve">Согласование макета </w:t>
-            </w:r>
-            <w:r>
-              <w:lastRenderedPageBreak/>
-              <w:t>графического интерфейса</w:t>
+              <w:t>Согласование макета графического интерфейса</w:t>
             </w:r>
           </w:p>
         </w:tc>
@@ -2537,7 +2572,6 @@
               <w:ind w:left="0" w:firstLine="0"/>
             </w:pPr>
             <w:r>
-              <w:lastRenderedPageBreak/>
               <w:t>20.04.2016</w:t>
             </w:r>
           </w:p>
@@ -2601,11 +2635,7 @@
               <w:t xml:space="preserve"> – </w:t>
             </w:r>
             <w:r>
-              <w:t xml:space="preserve">диск с макетом </w:t>
-            </w:r>
-            <w:r>
-              <w:lastRenderedPageBreak/>
-              <w:t>графического интерфейса</w:t>
+              <w:t>диск с макетом графического интерфейса</w:t>
             </w:r>
           </w:p>
         </w:tc>
@@ -2625,7 +2655,6 @@
               <w:ind w:left="0" w:firstLine="0"/>
             </w:pPr>
             <w:r>
-              <w:lastRenderedPageBreak/>
               <w:t>1.8</w:t>
             </w:r>
           </w:p>

</xml_diff>

<commit_message>
add new part in 2.8.2.1
</commit_message>
<xml_diff>
--- a/Documents/Documents of project/TZ_versia_1_0_6.docx
+++ b/Documents/Documents of project/TZ_versia_1_0_6.docx
@@ -997,7 +997,18 @@
         <w:jc w:val="left"/>
       </w:pPr>
       <w:r>
-        <w:t xml:space="preserve">                в) Для каждой линии, соединяющий вершины возможно выбрать построение кривой Безье (устанавливается 4 вершины и строится кривая между ними посредством пользовательского интерфейса)</w:t>
+        <w:t xml:space="preserve">                в) </w:t>
+      </w:r>
+      <w:proofErr w:type="gramStart"/>
+      <w:r>
+        <w:t>С</w:t>
+      </w:r>
+      <w:proofErr w:type="gramEnd"/>
+      <w:r>
+        <w:t xml:space="preserve"> помощью пользовательского интерфейса возможно изменять положение любой вершины на плоскости или удалять вершины, при этом </w:t>
+      </w:r>
+      <w:r>
+        <w:t>автоматически изменится нумерация и произойдёт перерисовка линии, исходящей из соседних вершин</w:t>
       </w:r>
     </w:p>
     <w:p>
@@ -1006,30 +1017,10 @@
         <w:jc w:val="left"/>
       </w:pPr>
       <w:r>
-        <w:t xml:space="preserve">                </w:t>
-      </w:r>
-      <w:r>
-        <w:t xml:space="preserve">г) </w:t>
-      </w:r>
-      <w:proofErr w:type="gramStart"/>
-      <w:r>
-        <w:t>С</w:t>
-      </w:r>
-      <w:proofErr w:type="gramEnd"/>
-      <w:r>
-        <w:t xml:space="preserve"> помощью пользовательского интерфейса возможно произвести удаление вершин, при этом автоматически изменится нумерация и произой</w:t>
-      </w:r>
-      <w:r>
-        <w:t>дёт перерисовка линии, исходящей</w:t>
-      </w:r>
-      <w:r>
-        <w:t xml:space="preserve"> из </w:t>
-      </w:r>
-      <w:r>
-        <w:t>соседних вершин</w:t>
-      </w:r>
-      <w:r>
-        <w:t>.</w:t>
+        <w:t xml:space="preserve">                г</w:t>
+      </w:r>
+      <w:r>
+        <w:t>) Для каждой линии, соединяющий вершины возможно выбрать построение кривой Безье (устанавливается 4 вершины и строится кривая между ними посредством пользовательского интерфейса)</w:t>
       </w:r>
     </w:p>
     <w:p>
@@ -1038,26 +1029,18 @@
         <w:jc w:val="left"/>
       </w:pPr>
       <w:r>
-        <w:t>2.8.2.1.2</w:t>
-      </w:r>
-      <w:r>
-        <w:t xml:space="preserve"> </w:t>
-      </w:r>
-      <w:r>
-        <w:t xml:space="preserve">Ввод исходных данных через файл </w:t>
-      </w:r>
-      <w:r>
-        <w:t xml:space="preserve">формата </w:t>
-      </w:r>
-      <w:r>
-        <w:rPr>
-          <w:lang w:val="en-US"/>
-        </w:rPr>
-        <w:t>XML</w:t>
-      </w:r>
-      <w:r>
-        <w:t>.</w:t>
-      </w:r>
+        <w:t xml:space="preserve">               д) </w:t>
+      </w:r>
+      <w:proofErr w:type="gramStart"/>
+      <w:r>
+        <w:t>С</w:t>
+      </w:r>
+      <w:proofErr w:type="gramEnd"/>
+      <w:r>
+        <w:t xml:space="preserve"> помощью пользовательского интерфейса возможно полностью очистить рабочее поле программы</w:t>
+      </w:r>
+      <w:bookmarkStart w:id="1" w:name="_GoBack"/>
+      <w:bookmarkEnd w:id="1"/>
     </w:p>
     <w:p>
       <w:pPr>
@@ -1065,19 +1048,22 @@
         <w:jc w:val="left"/>
       </w:pPr>
       <w:r>
-        <w:t xml:space="preserve">2.8.2.1.3 Возможность генерации сетки </w:t>
-      </w:r>
-      <w:r>
-        <w:t>с учетом параметров</w:t>
-      </w:r>
-      <w:r>
-        <w:t xml:space="preserve"> (</w:t>
-      </w:r>
-      <w:r>
-        <w:t>перечень параметров и допустимые значения должны быть согласованы в процессе работы в рамках данного ТЗ</w:t>
-      </w:r>
-      <w:r>
-        <w:t>)</w:t>
+        <w:t>2.8.2.1.2</w:t>
+      </w:r>
+      <w:r>
+        <w:t xml:space="preserve"> </w:t>
+      </w:r>
+      <w:r>
+        <w:t xml:space="preserve">Ввод исходных данных через файл </w:t>
+      </w:r>
+      <w:r>
+        <w:t xml:space="preserve">формата </w:t>
+      </w:r>
+      <w:r>
+        <w:rPr>
+          <w:lang w:val="en-US"/>
+        </w:rPr>
+        <w:t>XML</w:t>
       </w:r>
       <w:r>
         <w:t>.</w:t>
@@ -1089,19 +1075,22 @@
         <w:jc w:val="left"/>
       </w:pPr>
       <w:r>
-        <w:t xml:space="preserve">2.8.2.1.4 Возможность </w:t>
-      </w:r>
-      <w:r>
-        <w:t>задания значений параметров посредств</w:t>
-      </w:r>
-      <w:r>
-        <w:t xml:space="preserve">ом пользовательского </w:t>
-      </w:r>
-      <w:r>
-        <w:t>интерфейса (</w:t>
-      </w:r>
-      <w:r>
-        <w:t>для 3-х и 4-х угольника регулярная сетка построится лишь одним способом)</w:t>
+        <w:t xml:space="preserve">2.8.2.1.3 Возможность генерации сетки </w:t>
+      </w:r>
+      <w:r>
+        <w:t>с учетом параметров</w:t>
+      </w:r>
+      <w:r>
+        <w:t xml:space="preserve"> (</w:t>
+      </w:r>
+      <w:r>
+        <w:t>перечень параметров и допустимые значения должны быть согласованы в процессе работы в рамках данного ТЗ</w:t>
+      </w:r>
+      <w:r>
+        <w:t>)</w:t>
+      </w:r>
+      <w:r>
+        <w:t>.</w:t>
       </w:r>
     </w:p>
     <w:p>
@@ -1110,13 +1099,19 @@
         <w:jc w:val="left"/>
       </w:pPr>
       <w:r>
-        <w:t>2.8.2.1.5 При построении регулярной сетки</w:t>
-      </w:r>
-      <w:r>
-        <w:t xml:space="preserve"> для многоугольника возможны различные</w:t>
-      </w:r>
-      <w:r>
-        <w:t xml:space="preserve"> декомпозиции</w:t>
+        <w:t xml:space="preserve">2.8.2.1.4 Возможность </w:t>
+      </w:r>
+      <w:r>
+        <w:t>задания значений параметров посредств</w:t>
+      </w:r>
+      <w:r>
+        <w:t xml:space="preserve">ом пользовательского </w:t>
+      </w:r>
+      <w:r>
+        <w:t>интерфейса (</w:t>
+      </w:r>
+      <w:r>
+        <w:t>для 3-х и 4-х угольника регулярная сетка построится лишь одним способом)</w:t>
       </w:r>
     </w:p>
     <w:p>
@@ -1125,19 +1120,13 @@
         <w:jc w:val="left"/>
       </w:pPr>
       <w:r>
-        <w:t xml:space="preserve">                </w:t>
-      </w:r>
-      <w:r>
-        <w:t xml:space="preserve">а) Для пятиугольника с помощью пользовательского интерфейса можно установить такие </w:t>
-      </w:r>
-      <w:r>
-        <w:t xml:space="preserve">декомпозиции: </w:t>
-      </w:r>
-      <w:r>
-        <w:t>разбиение на треугольники, на два треугольника и 4-х угольник,</w:t>
-      </w:r>
-      <w:r>
-        <w:t xml:space="preserve"> на 5 4-х угольников.</w:t>
+        <w:t>2.8.2.1.5 При построении регулярной сетки</w:t>
+      </w:r>
+      <w:r>
+        <w:t xml:space="preserve"> для многоугольника возможны различные</w:t>
+      </w:r>
+      <w:r>
+        <w:t xml:space="preserve"> декомпозиции</w:t>
       </w:r>
     </w:p>
     <w:p>
@@ -1146,15 +1135,20 @@
         <w:jc w:val="left"/>
       </w:pPr>
       <w:r>
-        <w:t xml:space="preserve">                 </w:t>
-      </w:r>
-      <w:proofErr w:type="gramStart"/>
-      <w:r>
-        <w:t>б)Для</w:t>
-      </w:r>
-      <w:proofErr w:type="gramEnd"/>
-      <w:r>
-        <w:t xml:space="preserve"> шестиугольника …</w:t>
+        <w:lastRenderedPageBreak/>
+        <w:t xml:space="preserve">                </w:t>
+      </w:r>
+      <w:r>
+        <w:t xml:space="preserve">а) Для пятиугольника с помощью пользовательского интерфейса можно установить такие </w:t>
+      </w:r>
+      <w:r>
+        <w:t xml:space="preserve">декомпозиции: </w:t>
+      </w:r>
+      <w:r>
+        <w:t>разбиение на треугольники, на два треугольника и 4-х угольник,</w:t>
+      </w:r>
+      <w:r>
+        <w:t xml:space="preserve"> на 5 4-х угольников.</w:t>
       </w:r>
     </w:p>
     <w:p>
@@ -1163,14 +1157,15 @@
         <w:jc w:val="left"/>
       </w:pPr>
       <w:r>
-        <w:lastRenderedPageBreak/>
-        <w:t>2.8.2.1.6</w:t>
-      </w:r>
-      <w:r>
-        <w:t xml:space="preserve"> Вывод результатов ра</w:t>
-      </w:r>
-      <w:r>
-        <w:t>боты системы на экран в графическом виде.</w:t>
+        <w:t xml:space="preserve">                 </w:t>
+      </w:r>
+      <w:proofErr w:type="gramStart"/>
+      <w:r>
+        <w:t>б)Для</w:t>
+      </w:r>
+      <w:proofErr w:type="gramEnd"/>
+      <w:r>
+        <w:t xml:space="preserve"> шестиугольника …</w:t>
       </w:r>
     </w:p>
     <w:p>
@@ -1179,7 +1174,13 @@
         <w:jc w:val="left"/>
       </w:pPr>
       <w:r>
-        <w:t xml:space="preserve">                а) Отображение качества сетки путём раскрашивания её градиентом</w:t>
+        <w:t>2.8.2.1.6</w:t>
+      </w:r>
+      <w:r>
+        <w:t xml:space="preserve"> Вывод результатов ра</w:t>
+      </w:r>
+      <w:r>
+        <w:t>боты системы на экран в графическом виде.</w:t>
       </w:r>
     </w:p>
     <w:p>
@@ -1188,10 +1189,17 @@
         <w:jc w:val="left"/>
       </w:pPr>
       <w:r>
+        <w:t xml:space="preserve">                а) Отображение качества сетки путём раскрашивания её градиентом</w:t>
+      </w:r>
+    </w:p>
+    <w:p>
+      <w:pPr>
+        <w:ind w:left="927" w:firstLine="0"/>
+        <w:jc w:val="left"/>
+      </w:pPr>
+      <w:r>
         <w:t xml:space="preserve">                б) Отображения числа, показывающего качество сетки</w:t>
       </w:r>
-      <w:bookmarkStart w:id="1" w:name="_GoBack"/>
-      <w:bookmarkEnd w:id="1"/>
     </w:p>
     <w:p>
       <w:pPr>
@@ -1839,7 +1847,11 @@
               <w:jc w:val="left"/>
             </w:pPr>
             <w:r>
-              <w:t>Согласование формата входных</w:t>
+              <w:t xml:space="preserve">Согласование формата </w:t>
+            </w:r>
+            <w:r>
+              <w:lastRenderedPageBreak/>
+              <w:t>входных</w:t>
             </w:r>
             <w:r>
               <w:t>/</w:t>
@@ -1869,6 +1881,7 @@
               <w:jc w:val="center"/>
             </w:pPr>
             <w:r>
+              <w:lastRenderedPageBreak/>
               <w:t>6.04.2016</w:t>
             </w:r>
           </w:p>
@@ -1943,7 +1956,6 @@
               <w:ind w:left="0" w:firstLine="0"/>
             </w:pPr>
             <w:r>
-              <w:lastRenderedPageBreak/>
               <w:t>1.1</w:t>
             </w:r>
           </w:p>
@@ -2469,7 +2481,11 @@
               <w:ind w:left="0" w:firstLine="0"/>
             </w:pPr>
             <w:r>
-              <w:t>Реализация функции генерации регулярных сеток для многоугольника</w:t>
+              <w:t xml:space="preserve">Реализация функции </w:t>
+            </w:r>
+            <w:r>
+              <w:lastRenderedPageBreak/>
+              <w:t>генерации регулярных сеток для многоугольника</w:t>
             </w:r>
           </w:p>
         </w:tc>
@@ -2541,7 +2557,6 @@
               <w:ind w:left="0" w:firstLine="0"/>
             </w:pPr>
             <w:r>
-              <w:lastRenderedPageBreak/>
               <w:t>1.7</w:t>
             </w:r>
           </w:p>
@@ -3278,6 +3293,7 @@
         <w:rPr>
           <w:color w:val="000000" w:themeColor="text1"/>
         </w:rPr>
+        <w:lastRenderedPageBreak/>
         <w:t>Комплект документации предоставляется Заказчику в двух экземплярах в печатном виде, а также в электронном виде. Вся разрабатываемая проектная документация должна быть выполнена на русском языке.</w:t>
       </w:r>
     </w:p>

</xml_diff>

<commit_message>
add new part in 2.8.2.1.1
</commit_message>
<xml_diff>
--- a/Documents/Documents of project/TZ_versia_1_0_6.docx
+++ b/Documents/Documents of project/TZ_versia_1_0_6.docx
@@ -988,7 +988,15 @@
         <w:jc w:val="left"/>
       </w:pPr>
       <w:r>
-        <w:t xml:space="preserve">               б) После формирования вершин автоматически строится многоугольник (для 3-х вершин-это треугольник, для 4-х –четырехугольник и так далее)</w:t>
+        <w:t xml:space="preserve">               б) После формирования вершин автоматически строится многоугольник (для 3</w:t>
+      </w:r>
+      <w:r>
+        <w:t>-х вершин-это треугольник, для 4</w:t>
+      </w:r>
+      <w:bookmarkStart w:id="1" w:name="_GoBack"/>
+      <w:bookmarkEnd w:id="1"/>
+      <w:r>
+        <w:t>-х –четырехугольник и так далее)</w:t>
       </w:r>
     </w:p>
     <w:p>
@@ -1005,10 +1013,7 @@
       </w:r>
       <w:proofErr w:type="gramEnd"/>
       <w:r>
-        <w:t xml:space="preserve"> помощью пользовательского интерфейса возможно изменять положение любой вершины на плоскости или удалять вершины, при этом </w:t>
-      </w:r>
-      <w:r>
-        <w:t>автоматически изменится нумерация и произойдёт перерисовка линии, исходящей из соседних вершин</w:t>
+        <w:t xml:space="preserve"> помощью пользовательского интерфейса возможно изменять положение любой вершины на плоскости или удалять вершины, при этом автоматически изменится нумерация и произойдёт перерисовка линии, исходящей из соседних вершин</w:t>
       </w:r>
     </w:p>
     <w:p>
@@ -1020,7 +1025,13 @@
         <w:t xml:space="preserve">                г</w:t>
       </w:r>
       <w:r>
-        <w:t>) Для каждой линии, соединяющий вершины возможно выбрать построение кривой Безье (устанавливается 4 вершины и строится кривая между ними посредством пользовательского интерфейса)</w:t>
+        <w:t>) Для каждой линии, соединяющий вершины возможно выбрать построение</w:t>
+      </w:r>
+      <w:r>
+        <w:t xml:space="preserve"> кривой Безье (устанавливается 2</w:t>
+      </w:r>
+      <w:r>
+        <w:t xml:space="preserve"> вершины и строится кривая между ними посредством пользовательского интерфейса)</w:t>
       </w:r>
     </w:p>
     <w:p>
@@ -1031,16 +1042,9 @@
       <w:r>
         <w:t xml:space="preserve">               д) </w:t>
       </w:r>
-      <w:proofErr w:type="gramStart"/>
-      <w:r>
-        <w:t>С</w:t>
-      </w:r>
-      <w:proofErr w:type="gramEnd"/>
-      <w:r>
-        <w:t xml:space="preserve"> помощью пользовательского интерфейса возможно полностью очистить рабочее поле программы</w:t>
-      </w:r>
-      <w:bookmarkStart w:id="1" w:name="_GoBack"/>
-      <w:bookmarkEnd w:id="1"/>
+      <w:r>
+        <w:t>Для каждой линии или кривой Безье (сформированной между двумя вершинами) возможен выбор из списка кривых</w:t>
+      </w:r>
     </w:p>
     <w:p>
       <w:pPr>
@@ -1048,25 +1052,16 @@
         <w:jc w:val="left"/>
       </w:pPr>
       <w:r>
-        <w:t>2.8.2.1.2</w:t>
-      </w:r>
-      <w:r>
-        <w:t xml:space="preserve"> </w:t>
-      </w:r>
-      <w:r>
-        <w:t xml:space="preserve">Ввод исходных данных через файл </w:t>
-      </w:r>
-      <w:r>
-        <w:t xml:space="preserve">формата </w:t>
-      </w:r>
-      <w:r>
-        <w:rPr>
-          <w:lang w:val="en-US"/>
-        </w:rPr>
-        <w:t>XML</w:t>
-      </w:r>
-      <w:r>
-        <w:t>.</w:t>
+        <w:t xml:space="preserve">               е</w:t>
+      </w:r>
+      <w:r>
+        <w:t xml:space="preserve">) </w:t>
+      </w:r>
+      <w:r>
+        <w:t>с</w:t>
+      </w:r>
+      <w:r>
+        <w:t xml:space="preserve"> помощью пользовательского интерфейса возможно полностью очистить рабочее поле программы</w:t>
       </w:r>
     </w:p>
     <w:p>
@@ -1075,19 +1070,22 @@
         <w:jc w:val="left"/>
       </w:pPr>
       <w:r>
-        <w:t xml:space="preserve">2.8.2.1.3 Возможность генерации сетки </w:t>
-      </w:r>
-      <w:r>
-        <w:t>с учетом параметров</w:t>
-      </w:r>
-      <w:r>
-        <w:t xml:space="preserve"> (</w:t>
-      </w:r>
-      <w:r>
-        <w:t>перечень параметров и допустимые значения должны быть согласованы в процессе работы в рамках данного ТЗ</w:t>
-      </w:r>
-      <w:r>
-        <w:t>)</w:t>
+        <w:t>2.8.2.1.2</w:t>
+      </w:r>
+      <w:r>
+        <w:t xml:space="preserve"> </w:t>
+      </w:r>
+      <w:r>
+        <w:t xml:space="preserve">Ввод исходных данных через файл </w:t>
+      </w:r>
+      <w:r>
+        <w:t xml:space="preserve">формата </w:t>
+      </w:r>
+      <w:r>
+        <w:rPr>
+          <w:lang w:val="en-US"/>
+        </w:rPr>
+        <w:t>XML</w:t>
       </w:r>
       <w:r>
         <w:t>.</w:t>
@@ -1099,19 +1097,22 @@
         <w:jc w:val="left"/>
       </w:pPr>
       <w:r>
-        <w:t xml:space="preserve">2.8.2.1.4 Возможность </w:t>
-      </w:r>
-      <w:r>
-        <w:t>задания значений параметров посредств</w:t>
-      </w:r>
-      <w:r>
-        <w:t xml:space="preserve">ом пользовательского </w:t>
-      </w:r>
-      <w:r>
-        <w:t>интерфейса (</w:t>
-      </w:r>
-      <w:r>
-        <w:t>для 3-х и 4-х угольника регулярная сетка построится лишь одним способом)</w:t>
+        <w:t xml:space="preserve">2.8.2.1.3 Возможность генерации сетки </w:t>
+      </w:r>
+      <w:r>
+        <w:t>с учетом параметров</w:t>
+      </w:r>
+      <w:r>
+        <w:t xml:space="preserve"> (</w:t>
+      </w:r>
+      <w:r>
+        <w:t>перечень параметров и допустимые значения должны быть согласованы в процессе работы в рамках данного ТЗ</w:t>
+      </w:r>
+      <w:r>
+        <w:t>)</w:t>
+      </w:r>
+      <w:r>
+        <w:t>.</w:t>
       </w:r>
     </w:p>
     <w:p>
@@ -1120,13 +1121,19 @@
         <w:jc w:val="left"/>
       </w:pPr>
       <w:r>
-        <w:t>2.8.2.1.5 При построении регулярной сетки</w:t>
-      </w:r>
-      <w:r>
-        <w:t xml:space="preserve"> для многоугольника возможны различные</w:t>
-      </w:r>
-      <w:r>
-        <w:t xml:space="preserve"> декомпозиции</w:t>
+        <w:t xml:space="preserve">2.8.2.1.4 Возможность </w:t>
+      </w:r>
+      <w:r>
+        <w:t>задания значений параметров посредств</w:t>
+      </w:r>
+      <w:r>
+        <w:t xml:space="preserve">ом пользовательского </w:t>
+      </w:r>
+      <w:r>
+        <w:t>интерфейса (</w:t>
+      </w:r>
+      <w:r>
+        <w:t>для 3-х и 4-х угольника регулярная сетка построится лишь одним способом)</w:t>
       </w:r>
     </w:p>
     <w:p>
@@ -1136,6 +1143,21 @@
       </w:pPr>
       <w:r>
         <w:lastRenderedPageBreak/>
+        <w:t>2.8.2.1.5 При построении регулярной сетки</w:t>
+      </w:r>
+      <w:r>
+        <w:t xml:space="preserve"> для многоугольника возможны различные</w:t>
+      </w:r>
+      <w:r>
+        <w:t xml:space="preserve"> декомпозиции</w:t>
+      </w:r>
+    </w:p>
+    <w:p>
+      <w:pPr>
+        <w:ind w:left="927" w:firstLine="0"/>
+        <w:jc w:val="left"/>
+      </w:pPr>
+      <w:r>
         <w:t xml:space="preserve">                </w:t>
       </w:r>
       <w:r>
@@ -1822,6 +1844,7 @@
               <w:ind w:left="0" w:firstLine="0"/>
             </w:pPr>
             <w:r>
+              <w:lastRenderedPageBreak/>
               <w:t>1.1</w:t>
             </w:r>
           </w:p>
@@ -1847,11 +1870,7 @@
               <w:jc w:val="left"/>
             </w:pPr>
             <w:r>
-              <w:t xml:space="preserve">Согласование формата </w:t>
-            </w:r>
-            <w:r>
-              <w:lastRenderedPageBreak/>
-              <w:t>входных</w:t>
+              <w:t>Согласование формата входных</w:t>
             </w:r>
             <w:r>
               <w:t>/</w:t>
@@ -1881,7 +1900,6 @@
               <w:jc w:val="center"/>
             </w:pPr>
             <w:r>
-              <w:lastRenderedPageBreak/>
               <w:t>6.04.2016</w:t>
             </w:r>
           </w:p>
@@ -2466,6 +2484,7 @@
               <w:ind w:left="0" w:firstLine="0"/>
             </w:pPr>
             <w:r>
+              <w:lastRenderedPageBreak/>
               <w:t>1.6</w:t>
             </w:r>
           </w:p>
@@ -2481,11 +2500,7 @@
               <w:ind w:left="0" w:firstLine="0"/>
             </w:pPr>
             <w:r>
-              <w:t xml:space="preserve">Реализация функции </w:t>
-            </w:r>
-            <w:r>
-              <w:lastRenderedPageBreak/>
-              <w:t>генерации регулярных сеток для многоугольника</w:t>
+              <w:t>Реализация функции генерации регулярных сеток для многоугольника</w:t>
             </w:r>
           </w:p>
         </w:tc>

</xml_diff>